<commit_message>
sound source manual fix. pictures and readme
</commit_message>
<xml_diff>
--- a/FINISHED/SOUND_SOURCE/Manual/Sound Source Manual.docx
+++ b/FINISHED/SOUND_SOURCE/Manual/Sound Source Manual.docx
@@ -1861,8 +1861,8 @@
         <w:rPr/>
       </w:pPr>
       <w:bookmarkStart w:id="0" w:name="__RefHeading___Toc844_1377695131"/>
-      <w:bookmarkStart w:id="1" w:name="_Toc480348002"/>
-      <w:bookmarkStart w:id="2" w:name="_Toc275378668"/>
+      <w:bookmarkStart w:id="1" w:name="_Toc275378668"/>
+      <w:bookmarkStart w:id="2" w:name="_Toc480348002"/>
       <w:bookmarkStart w:id="3" w:name="_Toc480255361"/>
       <w:bookmarkEnd w:id="0"/>
       <w:r>
@@ -1897,9 +1897,9 @@
         <w:rPr/>
       </w:pPr>
       <w:bookmarkStart w:id="4" w:name="__RefHeading___Toc846_1377695131"/>
-      <w:bookmarkStart w:id="5" w:name="_Toc275378669"/>
+      <w:bookmarkStart w:id="5" w:name="_Toc480348003"/>
       <w:bookmarkStart w:id="6" w:name="_Toc480255362"/>
-      <w:bookmarkStart w:id="7" w:name="_Toc480348003"/>
+      <w:bookmarkStart w:id="7" w:name="_Toc275378669"/>
       <w:bookmarkEnd w:id="4"/>
       <w:r>
         <w:rPr/>
@@ -2087,9 +2087,9 @@
         <w:rPr/>
       </w:pPr>
       <w:bookmarkStart w:id="8" w:name="__RefHeading___Toc848_1377695131"/>
-      <w:bookmarkStart w:id="9" w:name="_Toc480255363"/>
+      <w:bookmarkStart w:id="9" w:name="_Toc275378670"/>
       <w:bookmarkStart w:id="10" w:name="_Toc480348004"/>
-      <w:bookmarkStart w:id="11" w:name="_Toc275378670"/>
+      <w:bookmarkStart w:id="11" w:name="_Toc480255363"/>
       <w:bookmarkEnd w:id="8"/>
       <w:r>
         <w:rPr/>
@@ -2122,7 +2122,22 @@
       </w:pPr>
       <w:r>
         <w:rPr/>
-        <w:t>Sound Source is a voltage-controlled monophonic digital sound source. Each algorithm is controlled by two continuously variable parameters, TIMBRE and COLOR, both of them voltage controllable. Instead of being directly assigned to the intricate details of the synthesis algorithm, they work as meta-parameters going through all the sweet spots. Very often, these parameters simultaneously affect several dimensions of timbre, creating very complex movements which would be hard to generate with a traditional setup.</w:t>
+        <w:t xml:space="preserve">Sound Source is a voltage-controlled monophonic digital </w:t>
+      </w:r>
+      <w:r>
+        <w:rPr>
+          <w:rFonts w:eastAsia="Times New Roman" w:cs="Times New Roman"/>
+          <w:color w:val="auto"/>
+          <w:kern w:val="0"/>
+          <w:sz w:val="22"/>
+          <w:szCs w:val="20"/>
+          <w:lang w:val="en-US" w:eastAsia="en-US" w:bidi="ar-SA"/>
+        </w:rPr>
+        <w:t>oscillator</w:t>
+      </w:r>
+      <w:r>
+        <w:rPr/>
+        <w:t>. Each algorithm is controlled by two continuously variable parameters, TIMBRE and COLOR, both of them voltage controllable. Instead of being directly assigned to the intricate details of the synthesis algorithm, they work as meta-parameters going through all the sweet spots. Very often, these parameters simultaneously affect several dimensions of timbre, creating very complex movements which would be hard to generate with a traditional setup.</w:t>
       </w:r>
     </w:p>
     <w:p>
@@ -2929,9 +2944,9 @@
         <w:rPr/>
       </w:pPr>
       <w:bookmarkStart w:id="12" w:name="__RefHeading___Toc850_1377695131"/>
-      <w:bookmarkStart w:id="13" w:name="_Toc480255368"/>
+      <w:bookmarkStart w:id="13" w:name="_Toc275378678"/>
       <w:bookmarkStart w:id="14" w:name="_Toc480348009"/>
-      <w:bookmarkStart w:id="15" w:name="_Toc275378678"/>
+      <w:bookmarkStart w:id="15" w:name="_Toc480255368"/>
       <w:bookmarkEnd w:id="12"/>
       <w:r>
         <w:rPr/>
@@ -2966,9 +2981,9 @@
         <w:rPr/>
       </w:pPr>
       <w:bookmarkStart w:id="16" w:name="__RefHeading___Toc852_1377695131"/>
-      <w:bookmarkStart w:id="17" w:name="_Toc480255370"/>
+      <w:bookmarkStart w:id="17" w:name="_Toc275378679"/>
       <w:bookmarkStart w:id="18" w:name="_Toc480348011"/>
-      <w:bookmarkStart w:id="19" w:name="_Toc275378679"/>
+      <w:bookmarkStart w:id="19" w:name="_Toc480255370"/>
       <w:bookmarkEnd w:id="16"/>
       <w:r>
         <w:rPr/>
@@ -3002,7 +3017,7 @@
                 <wp:positionV relativeFrom="paragraph">
                   <wp:posOffset>156845</wp:posOffset>
                 </wp:positionV>
-                <wp:extent cx="1106805" cy="698500"/>
+                <wp:extent cx="1107440" cy="699135"/>
                 <wp:effectExtent l="0" t="0" r="0" b="0"/>
                 <wp:wrapNone/>
                 <wp:docPr id="2" name="Forma1"/>
@@ -3013,7 +3028,7 @@
                       <wps:spPr>
                         <a:xfrm>
                           <a:off x="0" y="0"/>
-                          <a:ext cx="1106280" cy="698040"/>
+                          <a:ext cx="1106640" cy="698400"/>
                         </a:xfrm>
                         <a:prstGeom prst="rect">
                           <a:avLst/>
@@ -3094,7 +3109,7 @@
           </mc:Choice>
           <mc:Fallback>
             <w:pict>
-              <v:rect id="shape_0" ID="Forma1" fillcolor="#b2b2b2" stroked="t" style="position:absolute;margin-left:407.5pt;margin-top:12.35pt;width:87.05pt;height:54.9pt">
+              <v:rect id="shape_0" ID="Forma1" fillcolor="#b2b2b2" stroked="t" style="position:absolute;margin-left:407.5pt;margin-top:12.35pt;width:87.1pt;height:54.95pt">
                 <w10:wrap type="square"/>
                 <v:fill o:detectmouseclick="t" type="solid" color2="#4d4d4d"/>
                 <v:stroke color="black" joinstyle="round" endcap="flat"/>
@@ -3228,7 +3243,7 @@
                 <wp:positionV relativeFrom="paragraph">
                   <wp:posOffset>95885</wp:posOffset>
                 </wp:positionV>
-                <wp:extent cx="1106805" cy="698500"/>
+                <wp:extent cx="1107440" cy="699135"/>
                 <wp:effectExtent l="0" t="0" r="0" b="0"/>
                 <wp:wrapNone/>
                 <wp:docPr id="5" name="Forma1"/>
@@ -3239,7 +3254,7 @@
                       <wps:spPr>
                         <a:xfrm>
                           <a:off x="0" y="0"/>
-                          <a:ext cx="1106280" cy="698040"/>
+                          <a:ext cx="1106640" cy="698400"/>
                         </a:xfrm>
                         <a:prstGeom prst="rect">
                           <a:avLst/>
@@ -3318,7 +3333,7 @@
           </mc:Choice>
           <mc:Fallback>
             <w:pict>
-              <v:rect id="shape_0" ID="Forma1" fillcolor="#b2b2b2" stroked="t" style="position:absolute;margin-left:-24.25pt;margin-top:7.55pt;width:87.05pt;height:54.9pt">
+              <v:rect id="shape_0" ID="Forma1" fillcolor="#b2b2b2" stroked="t" style="position:absolute;margin-left:-24.25pt;margin-top:7.55pt;width:87.1pt;height:54.95pt">
                 <w10:wrap type="square"/>
                 <v:fill o:detectmouseclick="t" type="solid" color2="#4d4d4d"/>
                 <v:stroke color="black" joinstyle="round" endcap="flat"/>
@@ -3393,9 +3408,9 @@
                   <wp:posOffset>3699510</wp:posOffset>
                 </wp:positionH>
                 <wp:positionV relativeFrom="paragraph">
-                  <wp:posOffset>36830</wp:posOffset>
+                  <wp:posOffset>37465</wp:posOffset>
                 </wp:positionV>
-                <wp:extent cx="1478915" cy="229870"/>
+                <wp:extent cx="1480185" cy="230505"/>
                 <wp:effectExtent l="0" t="0" r="0" b="0"/>
                 <wp:wrapNone/>
                 <wp:docPr id="7" name="Forma7"/>
@@ -3406,7 +3421,7 @@
                       <wps:spPr>
                         <a:xfrm flipH="1">
                           <a:off x="0" y="0"/>
-                          <a:ext cx="1477800" cy="228600"/>
+                          <a:ext cx="1478880" cy="228600"/>
                         </a:xfrm>
                         <a:prstGeom prst="line">
                           <a:avLst/>
@@ -3433,7 +3448,7 @@
           </mc:Choice>
           <mc:Fallback>
             <w:pict>
-              <v:line id="shape_0" from="291.3pt,2.9pt" to="407.6pt,20.85pt" ID="Forma7" stroked="t" style="position:absolute;flip:x">
+              <v:line id="shape_0" from="291.3pt,2.95pt" to="407.7pt,20.9pt" ID="Forma7" stroked="t" style="position:absolute;flip:x">
                 <v:stroke color="black" endarrow="block" endarrowwidth="medium" endarrowlength="medium" joinstyle="round" endcap="flat"/>
                 <v:fill o:detectmouseclick="t" on="false"/>
               </v:line>
@@ -3459,9 +3474,9 @@
                   <wp:posOffset>796925</wp:posOffset>
                 </wp:positionH>
                 <wp:positionV relativeFrom="paragraph">
-                  <wp:posOffset>83185</wp:posOffset>
+                  <wp:posOffset>83820</wp:posOffset>
                 </wp:positionV>
-                <wp:extent cx="1243965" cy="55245"/>
+                <wp:extent cx="1244600" cy="55880"/>
                 <wp:effectExtent l="0" t="0" r="0" b="0"/>
                 <wp:wrapNone/>
                 <wp:docPr id="8" name="Forma5"/>
@@ -3472,7 +3487,7 @@
                       <wps:spPr>
                         <a:xfrm flipV="1">
                           <a:off x="0" y="0"/>
-                          <a:ext cx="1243440" cy="54000"/>
+                          <a:ext cx="1243800" cy="54000"/>
                         </a:xfrm>
                         <a:prstGeom prst="line">
                           <a:avLst/>
@@ -3499,7 +3514,7 @@
           </mc:Choice>
           <mc:Fallback>
             <w:pict>
-              <v:line id="shape_0" from="62.75pt,6.55pt" to="160.6pt,10.75pt" ID="Forma5" stroked="t" style="position:absolute;flip:y">
+              <v:line id="shape_0" from="62.75pt,6.6pt" to="160.65pt,10.8pt" ID="Forma5" stroked="t" style="position:absolute;flip:y">
                 <v:stroke color="black" endarrow="block" endarrowwidth="medium" endarrowlength="medium" joinstyle="round" endcap="flat"/>
                 <v:fill o:detectmouseclick="t" on="false"/>
               </v:line>
@@ -3537,7 +3552,7 @@
                 <wp:positionV relativeFrom="paragraph">
                   <wp:posOffset>123190</wp:posOffset>
                 </wp:positionV>
-                <wp:extent cx="1106805" cy="698500"/>
+                <wp:extent cx="1107440" cy="699135"/>
                 <wp:effectExtent l="0" t="0" r="0" b="0"/>
                 <wp:wrapNone/>
                 <wp:docPr id="9" name="Forma1"/>
@@ -3548,7 +3563,7 @@
                       <wps:spPr>
                         <a:xfrm>
                           <a:off x="0" y="0"/>
-                          <a:ext cx="1106280" cy="698040"/>
+                          <a:ext cx="1106640" cy="698400"/>
                         </a:xfrm>
                         <a:prstGeom prst="rect">
                           <a:avLst/>
@@ -3647,7 +3662,7 @@
           </mc:Choice>
           <mc:Fallback>
             <w:pict>
-              <v:rect id="shape_0" ID="Forma1" fillcolor="#b2b2b2" stroked="t" style="position:absolute;margin-left:407.5pt;margin-top:9.7pt;width:87.05pt;height:54.9pt">
+              <v:rect id="shape_0" ID="Forma1" fillcolor="#b2b2b2" stroked="t" style="position:absolute;margin-left:407.5pt;margin-top:9.7pt;width:87.1pt;height:54.95pt">
                 <w10:wrap type="square"/>
                 <v:fill o:detectmouseclick="t" type="solid" color2="#4d4d4d"/>
                 <v:stroke color="black" joinstyle="round" endcap="flat"/>
@@ -3754,7 +3769,7 @@
                 <wp:positionV relativeFrom="paragraph">
                   <wp:posOffset>36195</wp:posOffset>
                 </wp:positionV>
-                <wp:extent cx="1106805" cy="698500"/>
+                <wp:extent cx="1107440" cy="699135"/>
                 <wp:effectExtent l="0" t="0" r="0" b="0"/>
                 <wp:wrapNone/>
                 <wp:docPr id="11" name="Forma1"/>
@@ -3765,7 +3780,7 @@
                       <wps:spPr>
                         <a:xfrm>
                           <a:off x="0" y="0"/>
-                          <a:ext cx="1106280" cy="698040"/>
+                          <a:ext cx="1106640" cy="698400"/>
                         </a:xfrm>
                         <a:prstGeom prst="rect">
                           <a:avLst/>
@@ -3844,7 +3859,7 @@
           </mc:Choice>
           <mc:Fallback>
             <w:pict>
-              <v:rect id="shape_0" ID="Forma1" fillcolor="#b2b2b2" stroked="t" style="position:absolute;margin-left:-24.25pt;margin-top:2.85pt;width:87.05pt;height:54.9pt">
+              <v:rect id="shape_0" ID="Forma1" fillcolor="#b2b2b2" stroked="t" style="position:absolute;margin-left:-24.25pt;margin-top:2.85pt;width:87.1pt;height:54.95pt">
                 <w10:wrap type="square"/>
                 <v:fill o:detectmouseclick="t" type="solid" color2="#4d4d4d"/>
                 <v:stroke color="black" joinstyle="round" endcap="flat"/>
@@ -3911,7 +3926,7 @@
                 <wp:positionV relativeFrom="paragraph">
                   <wp:posOffset>93980</wp:posOffset>
                 </wp:positionV>
-                <wp:extent cx="1208405" cy="394335"/>
+                <wp:extent cx="1209040" cy="394970"/>
                 <wp:effectExtent l="0" t="0" r="0" b="0"/>
                 <wp:wrapNone/>
                 <wp:docPr id="13" name="Forma6"/>
@@ -3922,7 +3937,7 @@
                       <wps:spPr>
                         <a:xfrm flipV="1">
                           <a:off x="0" y="0"/>
-                          <a:ext cx="1207800" cy="394200"/>
+                          <a:ext cx="1208520" cy="394200"/>
                         </a:xfrm>
                         <a:prstGeom prst="line">
                           <a:avLst/>
@@ -3949,7 +3964,7 @@
           </mc:Choice>
           <mc:Fallback>
             <w:pict>
-              <v:line id="shape_0" from="62.85pt,7.4pt" to="157.9pt,38.4pt" ID="Forma6" stroked="t" style="position:absolute;flip:y">
+              <v:line id="shape_0" from="62.85pt,7.4pt" to="157.95pt,38.4pt" ID="Forma6" stroked="t" style="position:absolute;flip:y">
                 <v:stroke color="black" endarrow="block" endarrowwidth="medium" endarrowlength="medium" joinstyle="round" endcap="flat"/>
                 <v:fill o:detectmouseclick="t" on="false"/>
               </v:line>
@@ -3965,9 +3980,9 @@
                   <wp:posOffset>3937635</wp:posOffset>
                 </wp:positionH>
                 <wp:positionV relativeFrom="paragraph">
-                  <wp:posOffset>135890</wp:posOffset>
+                  <wp:posOffset>136525</wp:posOffset>
                 </wp:positionV>
-                <wp:extent cx="1242060" cy="37465"/>
+                <wp:extent cx="1242695" cy="38100"/>
                 <wp:effectExtent l="0" t="0" r="0" b="0"/>
                 <wp:wrapNone/>
                 <wp:docPr id="14" name="Forma8"/>
@@ -3978,7 +3993,7 @@
                       <wps:spPr>
                         <a:xfrm flipH="1" flipV="1">
                           <a:off x="0" y="0"/>
-                          <a:ext cx="1241280" cy="36360"/>
+                          <a:ext cx="1242000" cy="36360"/>
                         </a:xfrm>
                         <a:prstGeom prst="line">
                           <a:avLst/>
@@ -4005,7 +4020,7 @@
           </mc:Choice>
           <mc:Fallback>
             <w:pict>
-              <v:line id="shape_0" from="310.05pt,10.7pt" to="407.75pt,13.5pt" ID="Forma8" stroked="t" style="position:absolute;flip:xy">
+              <v:line id="shape_0" from="310.05pt,10.75pt" to="407.8pt,13.55pt" ID="Forma8" stroked="t" style="position:absolute;flip:xy">
                 <v:stroke color="black" endarrow="block" endarrowwidth="medium" endarrowlength="medium" joinstyle="round" endcap="flat"/>
                 <v:fill o:detectmouseclick="t" on="false"/>
               </v:line>
@@ -4063,7 +4078,7 @@
                 <wp:positionV relativeFrom="paragraph">
                   <wp:posOffset>133350</wp:posOffset>
                 </wp:positionV>
-                <wp:extent cx="1245235" cy="526415"/>
+                <wp:extent cx="1246505" cy="527050"/>
                 <wp:effectExtent l="0" t="0" r="0" b="0"/>
                 <wp:wrapNone/>
                 <wp:docPr id="15" name="Forma2"/>
@@ -4074,7 +4089,7 @@
                       <wps:spPr>
                         <a:xfrm flipV="1">
                           <a:off x="0" y="0"/>
-                          <a:ext cx="1244520" cy="525960"/>
+                          <a:ext cx="1245240" cy="526320"/>
                         </a:xfrm>
                         <a:prstGeom prst="line">
                           <a:avLst/>
@@ -4101,7 +4116,7 @@
           </mc:Choice>
           <mc:Fallback>
             <w:pict>
-              <v:line id="shape_0" from="62.15pt,10.5pt" to="160.1pt,51.85pt" ID="Forma2" stroked="t" style="position:absolute;flip:y">
+              <v:line id="shape_0" from="62.15pt,10.5pt" to="160.15pt,51.9pt" ID="Forma2" stroked="t" style="position:absolute;flip:y">
                 <v:stroke color="black" endarrow="block" endarrowwidth="medium" endarrowlength="medium" joinstyle="round" endcap="flat"/>
                 <v:fill o:detectmouseclick="t" on="false"/>
               </v:line>
@@ -4119,7 +4134,7 @@
                 <wp:positionV relativeFrom="paragraph">
                   <wp:posOffset>88265</wp:posOffset>
                 </wp:positionV>
-                <wp:extent cx="1106805" cy="698500"/>
+                <wp:extent cx="1107440" cy="699135"/>
                 <wp:effectExtent l="0" t="0" r="0" b="0"/>
                 <wp:wrapNone/>
                 <wp:docPr id="16" name="Forma1"/>
@@ -4130,7 +4145,7 @@
                       <wps:spPr>
                         <a:xfrm>
                           <a:off x="0" y="0"/>
-                          <a:ext cx="1106280" cy="698040"/>
+                          <a:ext cx="1106640" cy="698400"/>
                         </a:xfrm>
                         <a:prstGeom prst="rect">
                           <a:avLst/>
@@ -4223,7 +4238,7 @@
           </mc:Choice>
           <mc:Fallback>
             <w:pict>
-              <v:rect id="shape_0" ID="Forma1" fillcolor="#b2b2b2" stroked="t" style="position:absolute;margin-left:407.5pt;margin-top:6.95pt;width:87.05pt;height:54.9pt">
+              <v:rect id="shape_0" ID="Forma1" fillcolor="#b2b2b2" stroked="t" style="position:absolute;margin-left:407.5pt;margin-top:6.95pt;width:87.1pt;height:54.95pt">
                 <w10:wrap type="square"/>
                 <v:fill o:detectmouseclick="t" type="solid" color2="#4d4d4d"/>
                 <v:stroke color="black" joinstyle="round" endcap="flat"/>
@@ -4302,9 +4317,9 @@
                   <wp:posOffset>3855720</wp:posOffset>
                 </wp:positionH>
                 <wp:positionV relativeFrom="paragraph">
-                  <wp:posOffset>118110</wp:posOffset>
+                  <wp:posOffset>118745</wp:posOffset>
                 </wp:positionV>
-                <wp:extent cx="1322070" cy="323215"/>
+                <wp:extent cx="1323340" cy="323850"/>
                 <wp:effectExtent l="0" t="0" r="0" b="0"/>
                 <wp:wrapNone/>
                 <wp:docPr id="18" name="Forma9"/>
@@ -4315,7 +4330,7 @@
                       <wps:spPr>
                         <a:xfrm flipH="1" flipV="1">
                           <a:off x="0" y="0"/>
-                          <a:ext cx="1321560" cy="321840"/>
+                          <a:ext cx="1321920" cy="321840"/>
                         </a:xfrm>
                         <a:prstGeom prst="line">
                           <a:avLst/>
@@ -4342,7 +4357,7 @@
           </mc:Choice>
           <mc:Fallback>
             <w:pict>
-              <v:line id="shape_0" from="303.6pt,9.3pt" to="407.6pt,34.6pt" ID="Forma9" stroked="t" style="position:absolute;flip:xy">
+              <v:line id="shape_0" from="303.6pt,9.35pt" to="407.65pt,34.65pt" ID="Forma9" stroked="t" style="position:absolute;flip:xy">
                 <v:stroke color="black" endarrow="block" endarrowwidth="medium" endarrowlength="medium" joinstyle="round" endcap="flat"/>
                 <v:fill o:detectmouseclick="t" on="false"/>
               </v:line>
@@ -4370,7 +4385,7 @@
                 <wp:positionV relativeFrom="paragraph">
                   <wp:posOffset>871855</wp:posOffset>
                 </wp:positionV>
-                <wp:extent cx="1106805" cy="698500"/>
+                <wp:extent cx="1107440" cy="699135"/>
                 <wp:effectExtent l="0" t="0" r="0" b="0"/>
                 <wp:wrapNone/>
                 <wp:docPr id="19" name="Forma1"/>
@@ -4381,7 +4396,7 @@
                       <wps:spPr>
                         <a:xfrm>
                           <a:off x="0" y="0"/>
-                          <a:ext cx="1106280" cy="698040"/>
+                          <a:ext cx="1106640" cy="698400"/>
                         </a:xfrm>
                         <a:prstGeom prst="rect">
                           <a:avLst/>
@@ -4469,7 +4484,7 @@
           </mc:Choice>
           <mc:Fallback>
             <w:pict>
-              <v:rect id="shape_0" ID="Forma1" fillcolor="#b2b2b2" stroked="t" style="position:absolute;margin-left:-24.8pt;margin-top:68.65pt;width:87.05pt;height:54.9pt">
+              <v:rect id="shape_0" ID="Forma1" fillcolor="#b2b2b2" stroked="t" style="position:absolute;margin-left:-24.8pt;margin-top:68.65pt;width:87.1pt;height:54.95pt">
                 <w10:wrap type="square"/>
                 <v:fill o:detectmouseclick="t" type="solid" color2="#4d4d4d"/>
                 <v:stroke color="black" joinstyle="round" endcap="flat"/>
@@ -4545,7 +4560,7 @@
                 <wp:positionV relativeFrom="paragraph">
                   <wp:posOffset>27305</wp:posOffset>
                 </wp:positionV>
-                <wp:extent cx="1106805" cy="698500"/>
+                <wp:extent cx="1107440" cy="699135"/>
                 <wp:effectExtent l="0" t="0" r="0" b="0"/>
                 <wp:wrapNone/>
                 <wp:docPr id="21" name="Forma1_1"/>
@@ -4556,7 +4571,7 @@
                       <wps:spPr>
                         <a:xfrm>
                           <a:off x="0" y="0"/>
-                          <a:ext cx="1106280" cy="698040"/>
+                          <a:ext cx="1106640" cy="698400"/>
                         </a:xfrm>
                         <a:prstGeom prst="rect">
                           <a:avLst/>
@@ -4633,7 +4648,7 @@
           </mc:Choice>
           <mc:Fallback>
             <w:pict>
-              <v:rect id="shape_0" ID="Forma1_1" fillcolor="#b2b2b2" stroked="t" style="position:absolute;margin-left:-25.3pt;margin-top:2.15pt;width:87.05pt;height:54.9pt">
+              <v:rect id="shape_0" ID="Forma1_1" fillcolor="#b2b2b2" stroked="t" style="position:absolute;margin-left:-25.3pt;margin-top:2.15pt;width:87.1pt;height:54.95pt">
                 <w10:wrap type="square"/>
                 <v:fill o:detectmouseclick="t" type="solid" color2="#4d4d4d"/>
                 <v:stroke color="black" joinstyle="round" endcap="flat"/>
@@ -4726,9 +4741,9 @@
                   <wp:posOffset>3794760</wp:posOffset>
                 </wp:positionH>
                 <wp:positionV relativeFrom="paragraph">
-                  <wp:posOffset>122555</wp:posOffset>
+                  <wp:posOffset>123190</wp:posOffset>
                 </wp:positionV>
-                <wp:extent cx="1383665" cy="520065"/>
+                <wp:extent cx="1384300" cy="520700"/>
                 <wp:effectExtent l="0" t="0" r="0" b="0"/>
                 <wp:wrapNone/>
                 <wp:docPr id="23" name="Forma11"/>
@@ -4739,7 +4754,7 @@
                       <wps:spPr>
                         <a:xfrm flipH="1" flipV="1">
                           <a:off x="0" y="0"/>
-                          <a:ext cx="1383120" cy="518760"/>
+                          <a:ext cx="1383840" cy="518760"/>
                         </a:xfrm>
                         <a:prstGeom prst="line">
                           <a:avLst/>
@@ -4766,7 +4781,7 @@
           </mc:Choice>
           <mc:Fallback>
             <w:pict>
-              <v:line id="shape_0" from="298.8pt,9.65pt" to="407.65pt,50.45pt" ID="Forma11" stroked="t" style="position:absolute;flip:xy">
+              <v:line id="shape_0" from="298.8pt,9.7pt" to="407.7pt,50.5pt" ID="Forma11" stroked="t" style="position:absolute;flip:xy">
                 <v:stroke color="black" endarrow="block" endarrowwidth="medium" endarrowlength="medium" joinstyle="round" endcap="flat"/>
                 <v:fill o:detectmouseclick="t" on="false"/>
               </v:line>
@@ -4794,7 +4809,7 @@
                 <wp:positionV relativeFrom="paragraph">
                   <wp:posOffset>10160</wp:posOffset>
                 </wp:positionV>
-                <wp:extent cx="1379220" cy="566420"/>
+                <wp:extent cx="1379855" cy="567055"/>
                 <wp:effectExtent l="0" t="0" r="0" b="0"/>
                 <wp:wrapNone/>
                 <wp:docPr id="24" name="Forma4"/>
@@ -4805,7 +4820,7 @@
                       <wps:spPr>
                         <a:xfrm flipV="1">
                           <a:off x="0" y="0"/>
-                          <a:ext cx="1378440" cy="565920"/>
+                          <a:ext cx="1379160" cy="566280"/>
                         </a:xfrm>
                         <a:prstGeom prst="line">
                           <a:avLst/>
@@ -4832,7 +4847,7 @@
           </mc:Choice>
           <mc:Fallback>
             <w:pict>
-              <v:line id="shape_0" from="62.25pt,0.8pt" to="170.75pt,45.3pt" ID="Forma4" stroked="t" style="position:absolute;flip:y">
+              <v:line id="shape_0" from="62.25pt,0.8pt" to="170.8pt,45.35pt" ID="Forma4" stroked="t" style="position:absolute;flip:y">
                 <v:stroke color="black" endarrow="block" endarrowwidth="medium" endarrowlength="medium" joinstyle="round" endcap="flat"/>
                 <v:fill o:detectmouseclick="t" on="false"/>
               </v:line>
@@ -4850,7 +4865,7 @@
                 <wp:positionV relativeFrom="paragraph">
                   <wp:posOffset>24130</wp:posOffset>
                 </wp:positionV>
-                <wp:extent cx="1958340" cy="1497330"/>
+                <wp:extent cx="1958975" cy="1497965"/>
                 <wp:effectExtent l="0" t="0" r="0" b="0"/>
                 <wp:wrapNone/>
                 <wp:docPr id="25" name="Forma4_0"/>
@@ -4861,7 +4876,7 @@
                       <wps:spPr>
                         <a:xfrm flipV="1">
                           <a:off x="0" y="0"/>
-                          <a:ext cx="1956960" cy="1496520"/>
+                          <a:ext cx="1958400" cy="1497240"/>
                         </a:xfrm>
                         <a:prstGeom prst="line">
                           <a:avLst/>
@@ -4888,7 +4903,7 @@
           </mc:Choice>
           <mc:Fallback>
             <w:pict>
-              <v:line id="shape_0" from="62.25pt,1.9pt" to="216.3pt,119.7pt" ID="Forma4_0" stroked="t" style="position:absolute;flip:y">
+              <v:line id="shape_0" from="62.25pt,1.9pt" to="216.4pt,119.75pt" ID="Forma4_0" stroked="t" style="position:absolute;flip:y">
                 <v:stroke color="black" endarrow="block" endarrowwidth="medium" endarrowlength="medium" joinstyle="round" endcap="flat"/>
                 <v:fill o:detectmouseclick="t" on="false"/>
               </v:line>
@@ -4916,7 +4931,7 @@
                 <wp:positionV relativeFrom="paragraph">
                   <wp:posOffset>3175</wp:posOffset>
                 </wp:positionV>
-                <wp:extent cx="1106805" cy="698500"/>
+                <wp:extent cx="1107440" cy="699135"/>
                 <wp:effectExtent l="0" t="0" r="0" b="0"/>
                 <wp:wrapNone/>
                 <wp:docPr id="26" name="Forma1"/>
@@ -4927,7 +4942,7 @@
                       <wps:spPr>
                         <a:xfrm>
                           <a:off x="0" y="0"/>
-                          <a:ext cx="1106280" cy="698040"/>
+                          <a:ext cx="1106640" cy="698400"/>
                         </a:xfrm>
                         <a:prstGeom prst="rect">
                           <a:avLst/>
@@ -5020,7 +5035,7 @@
           </mc:Choice>
           <mc:Fallback>
             <w:pict>
-              <v:rect id="shape_0" ID="Forma1" fillcolor="#b2b2b2" stroked="t" style="position:absolute;margin-left:407.5pt;margin-top:0.25pt;width:87.05pt;height:54.9pt">
+              <v:rect id="shape_0" ID="Forma1" fillcolor="#b2b2b2" stroked="t" style="position:absolute;margin-left:407.5pt;margin-top:0.25pt;width:87.1pt;height:54.95pt">
                 <w10:wrap type="square"/>
                 <v:fill o:detectmouseclick="t" type="solid" color2="#4d4d4d"/>
                 <v:stroke color="black" joinstyle="round" endcap="flat"/>
@@ -5111,7 +5126,7 @@
                 <wp:positionV relativeFrom="paragraph">
                   <wp:posOffset>814705</wp:posOffset>
                 </wp:positionV>
-                <wp:extent cx="1106805" cy="698500"/>
+                <wp:extent cx="1107440" cy="699135"/>
                 <wp:effectExtent l="0" t="0" r="0" b="0"/>
                 <wp:wrapNone/>
                 <wp:docPr id="28" name="Forma1"/>
@@ -5122,7 +5137,7 @@
                       <wps:spPr>
                         <a:xfrm>
                           <a:off x="0" y="0"/>
-                          <a:ext cx="1106280" cy="698040"/>
+                          <a:ext cx="1106640" cy="698400"/>
                         </a:xfrm>
                         <a:prstGeom prst="rect">
                           <a:avLst/>
@@ -5208,7 +5223,7 @@
           </mc:Choice>
           <mc:Fallback>
             <w:pict>
-              <v:rect id="shape_0" ID="Forma1" fillcolor="#b2b2b2" stroked="t" style="position:absolute;margin-left:-25.3pt;margin-top:64.15pt;width:87.05pt;height:54.9pt">
+              <v:rect id="shape_0" ID="Forma1" fillcolor="#b2b2b2" stroked="t" style="position:absolute;margin-left:-25.3pt;margin-top:64.15pt;width:87.1pt;height:54.95pt">
                 <w10:wrap type="square"/>
                 <v:fill o:detectmouseclick="t" type="solid" color2="#4d4d4d"/>
                 <v:stroke color="black" joinstyle="round" endcap="flat"/>
@@ -5292,7 +5307,7 @@
                 <wp:positionV relativeFrom="paragraph">
                   <wp:posOffset>146685</wp:posOffset>
                 </wp:positionV>
-                <wp:extent cx="2664460" cy="709930"/>
+                <wp:extent cx="2665095" cy="709930"/>
                 <wp:effectExtent l="0" t="0" r="0" b="0"/>
                 <wp:wrapNone/>
                 <wp:docPr id="30" name="Forma11_1"/>
@@ -5303,7 +5318,7 @@
                       <wps:spPr>
                         <a:xfrm flipH="1" flipV="1">
                           <a:off x="0" y="0"/>
-                          <a:ext cx="2664000" cy="709200"/>
+                          <a:ext cx="2664360" cy="709920"/>
                         </a:xfrm>
                         <a:prstGeom prst="line">
                           <a:avLst/>
@@ -5330,7 +5345,7 @@
           </mc:Choice>
           <mc:Fallback>
             <w:pict>
-              <v:line id="shape_0" from="197.95pt,11.55pt" to="407.65pt,67.35pt" ID="Forma11_1" stroked="t" style="position:absolute;flip:xy">
+              <v:line id="shape_0" from="197.95pt,11.55pt" to="407.7pt,67.4pt" ID="Forma11_1" stroked="t" style="position:absolute;flip:xy">
                 <v:stroke color="black" endarrow="block" endarrowwidth="medium" endarrowlength="medium" joinstyle="round" endcap="flat"/>
                 <v:fill o:detectmouseclick="t" on="false"/>
               </v:line>
@@ -5358,7 +5373,7 @@
                 <wp:positionV relativeFrom="paragraph">
                   <wp:posOffset>17780</wp:posOffset>
                 </wp:positionV>
-                <wp:extent cx="2050415" cy="678180"/>
+                <wp:extent cx="2051050" cy="678815"/>
                 <wp:effectExtent l="0" t="0" r="0" b="0"/>
                 <wp:wrapNone/>
                 <wp:docPr id="31" name="Forma11_0"/>
@@ -5369,7 +5384,7 @@
                       <wps:spPr>
                         <a:xfrm flipH="1" flipV="1">
                           <a:off x="0" y="0"/>
-                          <a:ext cx="2049840" cy="676800"/>
+                          <a:ext cx="2050560" cy="677520"/>
                         </a:xfrm>
                         <a:prstGeom prst="line">
                           <a:avLst/>
@@ -5396,7 +5411,7 @@
           </mc:Choice>
           <mc:Fallback>
             <w:pict>
-              <v:line id="shape_0" from="246.3pt,1.4pt" to="407.65pt,54.65pt" ID="Forma11_0" stroked="t" style="position:absolute;flip:xy">
+              <v:line id="shape_0" from="246.3pt,1.4pt" to="407.7pt,54.7pt" ID="Forma11_0" stroked="t" style="position:absolute;flip:xy">
                 <v:stroke color="black" endarrow="block" endarrowwidth="medium" endarrowlength="medium" joinstyle="round" endcap="flat"/>
                 <v:fill o:detectmouseclick="t" on="false"/>
               </v:line>
@@ -5434,7 +5449,7 @@
                 <wp:positionV relativeFrom="paragraph">
                   <wp:posOffset>41275</wp:posOffset>
                 </wp:positionV>
-                <wp:extent cx="1106805" cy="698500"/>
+                <wp:extent cx="1107440" cy="699135"/>
                 <wp:effectExtent l="0" t="0" r="0" b="0"/>
                 <wp:wrapNone/>
                 <wp:docPr id="32" name="Forma1_0"/>
@@ -5445,7 +5460,7 @@
                       <wps:spPr>
                         <a:xfrm>
                           <a:off x="0" y="0"/>
-                          <a:ext cx="1106280" cy="698040"/>
+                          <a:ext cx="1106640" cy="698400"/>
                         </a:xfrm>
                         <a:prstGeom prst="rect">
                           <a:avLst/>
@@ -5538,7 +5553,7 @@
           </mc:Choice>
           <mc:Fallback>
             <w:pict>
-              <v:rect id="shape_0" ID="Forma1_0" fillcolor="#b2b2b2" stroked="t" style="position:absolute;margin-left:407.5pt;margin-top:3.25pt;width:87.05pt;height:54.9pt">
+              <v:rect id="shape_0" ID="Forma1_0" fillcolor="#b2b2b2" stroked="t" style="position:absolute;margin-left:407.5pt;margin-top:3.25pt;width:87.1pt;height:54.95pt">
                 <w10:wrap type="square"/>
                 <v:fill o:detectmouseclick="t" type="solid" color2="#4d4d4d"/>
                 <v:stroke color="black" joinstyle="round" endcap="flat"/>
@@ -8289,7 +8304,7 @@
                 <wp:positionV relativeFrom="paragraph">
                   <wp:posOffset>74295</wp:posOffset>
                 </wp:positionV>
-                <wp:extent cx="1106805" cy="698500"/>
+                <wp:extent cx="1107440" cy="699135"/>
                 <wp:effectExtent l="0" t="0" r="0" b="0"/>
                 <wp:wrapNone/>
                 <wp:docPr id="35" name="Forma1_2"/>
@@ -8300,7 +8315,7 @@
                       <wps:spPr>
                         <a:xfrm>
                           <a:off x="0" y="0"/>
-                          <a:ext cx="1106280" cy="698040"/>
+                          <a:ext cx="1106640" cy="698400"/>
                         </a:xfrm>
                         <a:prstGeom prst="rect">
                           <a:avLst/>
@@ -8395,7 +8410,7 @@
           </mc:Choice>
           <mc:Fallback>
             <w:pict>
-              <v:rect id="shape_0" ID="Forma1_2" fillcolor="#b2b2b2" stroked="t" style="position:absolute;margin-left:53.85pt;margin-top:5.85pt;width:87.05pt;height:54.9pt">
+              <v:rect id="shape_0" ID="Forma1_2" fillcolor="#b2b2b2" stroked="t" style="position:absolute;margin-left:53.85pt;margin-top:5.85pt;width:87.1pt;height:54.95pt">
                 <w10:wrap type="square"/>
                 <v:fill o:detectmouseclick="t" type="solid" color2="#4d4d4d"/>
                 <v:stroke color="black" joinstyle="round" endcap="flat"/>
@@ -8521,12 +8536,12 @@
               <wp:anchor behindDoc="0" distT="0" distB="0" distL="0" distR="0" simplePos="0" locked="0" layoutInCell="1" allowOverlap="1" relativeHeight="27">
                 <wp:simplePos x="0" y="0"/>
                 <wp:positionH relativeFrom="column">
-                  <wp:posOffset>-50165</wp:posOffset>
+                  <wp:posOffset>-49530</wp:posOffset>
                 </wp:positionH>
                 <wp:positionV relativeFrom="paragraph">
                   <wp:posOffset>62230</wp:posOffset>
                 </wp:positionV>
-                <wp:extent cx="735965" cy="388620"/>
+                <wp:extent cx="736600" cy="389255"/>
                 <wp:effectExtent l="0" t="0" r="0" b="0"/>
                 <wp:wrapNone/>
                 <wp:docPr id="37" name="Forma11_2"/>
@@ -8537,7 +8552,7 @@
                       <wps:spPr>
                         <a:xfrm flipH="1">
                           <a:off x="0" y="0"/>
-                          <a:ext cx="735480" cy="388800"/>
+                          <a:ext cx="735840" cy="389160"/>
                         </a:xfrm>
                         <a:prstGeom prst="line">
                           <a:avLst/>
@@ -8564,7 +8579,7 @@
           </mc:Choice>
           <mc:Fallback>
             <w:pict>
-              <v:line id="shape_0" from="-3.95pt,4.9pt" to="53.9pt,35.45pt" ID="Forma11_2" stroked="t" style="position:absolute;flip:x">
+              <v:line id="shape_0" from="-3.9pt,4.9pt" to="54pt,35.5pt" ID="Forma11_2" stroked="t" style="position:absolute;flip:x">
                 <v:stroke color="black" endarrow="block" endarrowwidth="medium" endarrowlength="medium" joinstyle="round" endcap="flat"/>
                 <v:fill o:detectmouseclick="t" on="false"/>
               </v:line>
@@ -8742,9 +8757,9 @@
         <w:rPr/>
       </w:pPr>
       <w:bookmarkStart w:id="22" w:name="__RefHeading___Toc856_1377695131"/>
-      <w:bookmarkStart w:id="23" w:name="_Toc480255371"/>
+      <w:bookmarkStart w:id="23" w:name="_Toc275378681"/>
       <w:bookmarkStart w:id="24" w:name="_Toc480348012"/>
-      <w:bookmarkStart w:id="25" w:name="_Toc275378681"/>
+      <w:bookmarkStart w:id="25" w:name="_Toc480255371"/>
       <w:bookmarkEnd w:id="22"/>
       <w:r>
         <w:rPr/>
@@ -8858,13 +8873,6 @@
         </w:rPr>
       </w:pPr>
       <w:r>
-        <w:rPr/>
-      </w:r>
-    </w:p>
-    <w:p>
-      <w:pPr>
-        <w:pStyle w:val="Normal"/>
-        <w:jc w:val="both"/>
         <w:rPr>
           <w:rFonts w:eastAsia="Times New Roman" w:cs="Times New Roman"/>
           <w:color w:val="auto"/>
@@ -8873,9 +8881,30 @@
           <w:szCs w:val="20"/>
           <w:lang w:val="en-US" w:eastAsia="en-US" w:bidi="ar-SA"/>
         </w:rPr>
-      </w:pPr>
-      <w:r>
-        <w:rPr/>
+      </w:r>
+    </w:p>
+    <w:p>
+      <w:pPr>
+        <w:pStyle w:val="Normal"/>
+        <w:jc w:val="both"/>
+        <w:rPr>
+          <w:rFonts w:eastAsia="Times New Roman" w:cs="Times New Roman"/>
+          <w:color w:val="auto"/>
+          <w:kern w:val="0"/>
+          <w:sz w:val="22"/>
+          <w:szCs w:val="20"/>
+          <w:lang w:val="en-US" w:eastAsia="en-US" w:bidi="ar-SA"/>
+        </w:rPr>
+      </w:pPr>
+      <w:r>
+        <w:rPr>
+          <w:rFonts w:eastAsia="Times New Roman" w:cs="Times New Roman"/>
+          <w:color w:val="auto"/>
+          <w:kern w:val="0"/>
+          <w:sz w:val="22"/>
+          <w:szCs w:val="20"/>
+          <w:lang w:val="en-US" w:eastAsia="en-US" w:bidi="ar-SA"/>
+        </w:rPr>
       </w:r>
     </w:p>
     <w:p>
@@ -9657,11 +9686,7 @@
             </w:pPr>
             <w:r>
               <w:rPr/>
-              <w:t xml:space="preserve">2: </w:t>
-            </w:r>
-            <w:r>
-              <w:rPr/>
-              <w:t>IONI</w:t>
+              <w:t>2: IONI</w:t>
             </w:r>
           </w:p>
           <w:p>
@@ -10850,7 +10875,7 @@
         <w:sz w:val="20"/>
         <w:b/>
       </w:rPr>
-      <w:t>1</w:t>
+      <w:t>2</w:t>
     </w:r>
     <w:r>
       <w:rPr>
@@ -12132,7 +12157,7 @@
     <w:pPr>
       <w:widowControl/>
       <w:suppressAutoHyphens w:val="true"/>
-      <w:overflowPunct w:val="false"/>
+      <w:overflowPunct w:val="true"/>
       <w:bidi w:val="0"/>
       <w:spacing w:before="0" w:after="0"/>
       <w:jc w:val="left"/>
@@ -12436,7 +12461,7 @@
     <w:pPr>
       <w:keepLines/>
       <w:widowControl w:val="false"/>
-      <w:overflowPunct w:val="true"/>
+      <w:overflowPunct w:val="false"/>
       <w:spacing w:lineRule="atLeast" w:line="240" w:before="0" w:after="120"/>
       <w:ind w:left="720" w:hanging="0"/>
       <w:textAlignment w:val="auto"/>
@@ -12721,7 +12746,7 @@
     <w:qFormat/>
     <w:rsid w:val="009025a1"/>
     <w:pPr>
-      <w:overflowPunct w:val="true"/>
+      <w:overflowPunct w:val="false"/>
       <w:spacing w:before="0" w:after="240"/>
       <w:textAlignment w:val="auto"/>
     </w:pPr>

</xml_diff>